<commit_message>
changed pdf and doc to match sql script
</commit_message>
<xml_diff>
--- a/Database/Modelo Relacional.docx
+++ b/Database/Modelo Relacional.docx
@@ -114,49 +114,37 @@
         <w:rPr>
           <w:u w:val="single"/>
         </w:rPr>
-        <w:t>id -</w:t>
+        <w:t>id -&gt; User</w:t>
+      </w:r>
+      <w:r>
+        <w:rPr/>
+        <w:t>)</w:t>
+      </w:r>
+    </w:p>
+    <w:p>
+      <w:pPr>
+        <w:pStyle w:val="Normal"/>
+        <w:rPr/>
+      </w:pPr>
+      <w:r>
+        <w:rPr>
+          <w:b/>
+        </w:rPr>
+        <w:t>Reviewer</w:t>
+      </w:r>
+      <w:r>
+        <w:rPr/>
+        <w:t>(</w:t>
       </w:r>
       <w:r>
         <w:rPr>
           <w:u w:val="single"/>
         </w:rPr>
-        <w:t>&gt;</w:t>
-      </w:r>
-      <w:r>
-        <w:rPr>
-          <w:u w:val="single"/>
-        </w:rPr>
-        <w:t xml:space="preserve"> User</w:t>
-      </w:r>
-      <w:r>
-        <w:rPr/>
-        <w:t>, meanScore)</w:t>
-      </w:r>
-    </w:p>
-    <w:p>
-      <w:pPr>
-        <w:pStyle w:val="Normal"/>
-        <w:rPr/>
-      </w:pPr>
-      <w:r>
-        <w:rPr>
-          <w:b/>
-        </w:rPr>
-        <w:t>Reviewer</w:t>
-      </w:r>
-      <w:r>
-        <w:rPr/>
-        <w:t>(</w:t>
-      </w:r>
-      <w:r>
-        <w:rPr>
-          <w:u w:val="single"/>
-        </w:rPr>
         <w:t>id -&gt; User</w:t>
       </w:r>
       <w:r>
         <w:rPr/>
-        <w:t>, meanScore)</w:t>
+        <w:t>)</w:t>
       </w:r>
     </w:p>
     <w:p>
@@ -179,11 +167,43 @@
         <w:rPr>
           <w:u w:val="single"/>
         </w:rPr>
+        <w:t>id-</w:t>
+      </w:r>
+      <w:r>
+        <w:rPr>
+          <w:u w:val="single"/>
+        </w:rPr>
+        <w:t>&gt;User</w:t>
+      </w:r>
+      <w:r>
+        <w:rPr/>
+        <w:t>, username, password)</w:t>
+      </w:r>
+    </w:p>
+    <w:p>
+      <w:pPr>
+        <w:pStyle w:val="Normal"/>
+        <w:rPr/>
+      </w:pPr>
+      <w:r>
+        <w:rPr>
+          <w:b/>
+        </w:rPr>
+        <w:t>ResidenceArea</w:t>
+      </w:r>
+      <w:r>
+        <w:rPr/>
+        <w:t>(</w:t>
+      </w:r>
+      <w:r>
+        <w:rPr>
+          <w:u w:val="single"/>
+        </w:rPr>
         <w:t>id</w:t>
       </w:r>
       <w:r>
         <w:rPr/>
-        <w:t>, username, password, user -&gt; User)</w:t>
+        <w:t>, name)</w:t>
       </w:r>
     </w:p>
     <w:p>
@@ -195,7 +215,7 @@
         <w:rPr>
           <w:b/>
         </w:rPr>
-        <w:t>ResidenceArea</w:t>
+        <w:t>Restaurant</w:t>
       </w:r>
       <w:r>
         <w:rPr/>
@@ -209,7 +229,7 @@
       </w:r>
       <w:r>
         <w:rPr/>
-        <w:t>, name)</w:t>
+        <w:t>, name, description, address, priceRange -&gt; PriceRange)</w:t>
       </w:r>
     </w:p>
     <w:p>
@@ -221,7 +241,7 @@
         <w:rPr>
           <w:b/>
         </w:rPr>
-        <w:t>Restaurant</w:t>
+        <w:t>Review</w:t>
       </w:r>
       <w:r>
         <w:rPr/>
@@ -235,7 +255,7 @@
       </w:r>
       <w:r>
         <w:rPr/>
-        <w:t>, name, description, address, score, priceRange -&gt; PriceRange)</w:t>
+        <w:t>, score, title, tldr, body, reviewer -&gt; Reviewer, restaurant -&gt; Restaurant)</w:t>
       </w:r>
     </w:p>
     <w:p>
@@ -247,7 +267,7 @@
         <w:rPr>
           <w:b/>
         </w:rPr>
-        <w:t>Review</w:t>
+        <w:t>Event</w:t>
       </w:r>
       <w:r>
         <w:rPr/>
@@ -261,33 +281,7 @@
       </w:r>
       <w:r>
         <w:rPr/>
-        <w:t>, score, title, tldr, body, reviewer -&gt; Reviewer, restaurant -&gt; Restaurant)</w:t>
-      </w:r>
-    </w:p>
-    <w:p>
-      <w:pPr>
-        <w:pStyle w:val="Normal"/>
-        <w:rPr/>
-      </w:pPr>
-      <w:r>
-        <w:rPr>
-          <w:b/>
-        </w:rPr>
-        <w:t>Event</w:t>
-      </w:r>
-      <w:r>
-        <w:rPr/>
-        <w:t>(</w:t>
-      </w:r>
-      <w:r>
-        <w:rPr>
-          <w:u w:val="single"/>
-        </w:rPr>
-        <w:t>id</w:t>
-      </w:r>
-      <w:r>
-        <w:rPr/>
-        <w:t>, title, description, dateStart, dateFinish, duration, restaurant -&gt; Restaurant, priceRange -&gt; PriceRange)</w:t>
+        <w:t>, title, description, dateStart, dateFinish, restaurant -&gt; Restaurant, priceRange -&gt; PriceRange)</w:t>
       </w:r>
     </w:p>
     <w:p>
@@ -396,7 +390,6 @@
     <w:rPrDefault>
       <w:rPr>
         <w:rFonts w:ascii="Calibri" w:hAnsi="Calibri" w:eastAsia="Calibri" w:cs="" w:asciiTheme="minorHAnsi" w:cstheme="minorBidi" w:eastAsiaTheme="minorHAnsi" w:hAnsiTheme="minorHAnsi"/>
-        <w:sz w:val="22"/>
         <w:szCs w:val="22"/>
         <w:lang w:val="pt-PT" w:eastAsia="en-US" w:bidi="ar-SA"/>
       </w:rPr>
@@ -792,7 +785,7 @@
     </w:pPr>
     <w:rPr>
       <w:rFonts w:ascii="Calibri" w:hAnsi="Calibri" w:eastAsia="Calibri" w:cs="" w:asciiTheme="minorHAnsi" w:cstheme="minorBidi" w:eastAsiaTheme="minorHAnsi" w:hAnsiTheme="minorHAnsi"/>
-      <w:color w:val="auto"/>
+      <w:color w:val="00000A"/>
       <w:sz w:val="22"/>
       <w:szCs w:val="22"/>
       <w:lang w:val="pt-PT" w:eastAsia="en-US" w:bidi="ar-SA"/>

</xml_diff>